<commit_message>
fix word hyperlink / caption styles
</commit_message>
<xml_diff>
--- a/packages/pdf/src/docx/template/template blocknote.docx
+++ b/packages/pdf/src/docx/template/template blocknote.docx
@@ -128,8 +128,17 @@
         <w:rPr>
           <w:lang w:val="nl-NL"/>
         </w:rPr>
-        <w:t>New block</w:t>
-      </w:r>
+        <w:t xml:space="preserve">New </w:t>
+      </w:r>
+      <w:hyperlink r:id="rId4" w:history="1">
+        <w:r>
+          <w:rPr>
+            <w:rStyle w:val="Hyperlink"/>
+            <w:lang w:val="nl-NL"/>
+          </w:rPr>
+          <w:t>block</w:t>
+        </w:r>
+      </w:hyperlink>
     </w:p>
     <w:p>
       <w:pPr>
@@ -142,9 +151,28 @@
       <w:pPr>
         <w:pStyle w:val="Heading1"/>
       </w:pPr>
+      <w:r>
+        <w:t>Title</w:t>
+      </w:r>
+    </w:p>
+    <w:p>
+      <w:pPr>
+        <w:rPr>
+          <w:lang w:val="nl-NL"/>
+        </w:rPr>
+      </w:pPr>
       <w:proofErr w:type="spellStart"/>
       <w:r>
-        <w:t>Title</w:t>
+        <w:rPr>
+          <w:lang w:val="nl-NL"/>
+        </w:rPr>
+        <w:t>S</w:t>
+      </w:r>
+      <w:r>
+        <w:rPr>
+          <w:lang w:val="nl-NL"/>
+        </w:rPr>
+        <w:t>dfsdfdsfdf</w:t>
       </w:r>
       <w:proofErr w:type="spellEnd"/>
     </w:p>
@@ -154,16 +182,77 @@
           <w:lang w:val="nl-NL"/>
         </w:rPr>
       </w:pPr>
-      <w:proofErr w:type="spellStart"/>
-      <w:proofErr w:type="gramStart"/>
-      <w:r>
-        <w:rPr>
-          <w:lang w:val="nl-NL"/>
-        </w:rPr>
-        <w:t>sdfsdfdsfdf</w:t>
-      </w:r>
-      <w:proofErr w:type="spellEnd"/>
-      <w:proofErr w:type="gramEnd"/>
+    </w:p>
+    <w:p>
+      <w:pPr>
+        <w:keepNext/>
+      </w:pPr>
+      <w:r>
+        <w:rPr>
+          <w:noProof/>
+          <w:lang w:val="nl-NL"/>
+        </w:rPr>
+        <w:drawing>
+          <wp:inline distT="0" distB="0" distL="0" distR="0" wp14:anchorId="0B534BD3" wp14:editId="52434271">
+            <wp:extent cx="1917981" cy="2637064"/>
+            <wp:effectExtent l="0" t="0" r="0" b="5080"/>
+            <wp:docPr id="1998791571" name="Picture 1" descr="Cow in pasture"/>
+            <wp:cNvGraphicFramePr>
+              <a:graphicFrameLocks xmlns:a="http://schemas.openxmlformats.org/drawingml/2006/main" noChangeAspect="1"/>
+            </wp:cNvGraphicFramePr>
+            <a:graphic xmlns:a="http://schemas.openxmlformats.org/drawingml/2006/main">
+              <a:graphicData uri="http://schemas.openxmlformats.org/drawingml/2006/picture">
+                <pic:pic xmlns:pic="http://schemas.openxmlformats.org/drawingml/2006/picture">
+                  <pic:nvPicPr>
+                    <pic:cNvPr id="1998791571" name="Picture 1998791571" descr="Cow in pasture"/>
+                    <pic:cNvPicPr/>
+                  </pic:nvPicPr>
+                  <pic:blipFill>
+                    <a:blip r:embed="rId5" cstate="print">
+                      <a:extLst>
+                        <a:ext uri="{28A0092B-C50C-407E-A947-70E740481C1C}">
+                          <a14:useLocalDpi xmlns:a14="http://schemas.microsoft.com/office/drawing/2010/main" val="0"/>
+                        </a:ext>
+                      </a:extLst>
+                    </a:blip>
+                    <a:stretch>
+                      <a:fillRect/>
+                    </a:stretch>
+                  </pic:blipFill>
+                  <pic:spPr>
+                    <a:xfrm>
+                      <a:off x="0" y="0"/>
+                      <a:ext cx="1938860" cy="2665771"/>
+                    </a:xfrm>
+                    <a:prstGeom prst="rect">
+                      <a:avLst/>
+                    </a:prstGeom>
+                  </pic:spPr>
+                </pic:pic>
+              </a:graphicData>
+            </a:graphic>
+          </wp:inline>
+        </w:drawing>
+      </w:r>
+    </w:p>
+    <w:p>
+      <w:pPr>
+        <w:pStyle w:val="Caption"/>
+        <w:rPr>
+          <w:lang w:val="nl-NL"/>
+        </w:rPr>
+      </w:pPr>
+      <w:r>
+        <w:t xml:space="preserve">Caption </w:t>
+      </w:r>
+      <w:fldSimple w:instr=" SEQ Figuur \* ARABIC ">
+        <w:r>
+          <w:rPr>
+            <w:noProof/>
+          </w:rPr>
+          <w:t>1</w:t>
+        </w:r>
+      </w:fldSimple>
     </w:p>
     <w:p>
       <w:pPr>
@@ -191,6 +280,7 @@
         <w:kern w:val="2"/>
         <w:sz w:val="24"/>
         <w:szCs w:val="24"/>
+        <w:lang w:val="en-NL" w:eastAsia="en-GB" w:bidi="ar-SA"/>
         <w14:ligatures w14:val="standardContextual"/>
       </w:rPr>
     </w:rPrDefault>
@@ -597,10 +687,13 @@
     <w:link w:val="Heading1Char"/>
     <w:uiPriority w:val="9"/>
     <w:rsid w:val="00D078F7"/>
-    <w:rPr>
+    <w:pPr>
+      <w:outlineLvl w:val="0"/>
+    </w:pPr>
+    <w:rPr>
+      <w:b/>
       <w:sz w:val="48"/>
       <w:szCs w:val="48"/>
-      <w:b/>
     </w:rPr>
   </w:style>
   <w:style w:type="paragraph" w:styleId="Heading2">
@@ -612,10 +705,13 @@
     <w:semiHidden/>
     <w:unhideWhenUsed/>
     <w:rsid w:val="005B06B8"/>
-    <w:rPr>
+    <w:pPr>
+      <w:outlineLvl w:val="1"/>
+    </w:pPr>
+    <w:rPr>
+      <w:b/>
       <w:sz w:val="36"/>
       <w:szCs w:val="36"/>
-      <w:b/>
     </w:rPr>
   </w:style>
   <w:style w:type="paragraph" w:styleId="Heading3">
@@ -628,10 +724,13 @@
     <w:unhideWhenUsed/>
     <w:qFormat/>
     <w:rsid w:val="005B06B8"/>
-    <w:rPr>
+    <w:pPr>
+      <w:outlineLvl w:val="2"/>
+    </w:pPr>
+    <w:rPr>
+      <w:b/>
       <w:sz w:val="28"/>
       <w:szCs w:val="28"/>
-      <w:b/>
     </w:rPr>
   </w:style>
   <w:style w:type="paragraph" w:styleId="Heading4">
@@ -1079,6 +1178,48 @@
       <w:smallCaps/>
       <w:color w:val="0F4761" w:themeColor="accent1" w:themeShade="BF"/>
       <w:spacing w:val="5"/>
+    </w:rPr>
+  </w:style>
+  <w:style w:type="character" w:styleId="Hyperlink">
+    <w:name w:val="Hyperlink"/>
+    <w:basedOn w:val="DefaultParagraphFont"/>
+    <w:uiPriority w:val="99"/>
+    <w:unhideWhenUsed/>
+    <w:rsid w:val="00F64863"/>
+    <w:rPr>
+      <w:color w:val="0000EF"/>
+      <w:u w:val="single"/>
+    </w:rPr>
+  </w:style>
+  <w:style w:type="character" w:styleId="UnresolvedMention">
+    <w:name w:val="Unresolved Mention"/>
+    <w:basedOn w:val="DefaultParagraphFont"/>
+    <w:uiPriority w:val="99"/>
+    <w:semiHidden/>
+    <w:unhideWhenUsed/>
+    <w:rsid w:val="00F64863"/>
+    <w:rPr>
+      <w:color w:val="605E5C"/>
+      <w:shd w:val="clear" w:color="auto" w:fill="E1DFDD"/>
+    </w:rPr>
+  </w:style>
+  <w:style w:type="paragraph" w:styleId="Caption">
+    <w:name w:val="caption"/>
+    <w:basedOn w:val="Normal"/>
+    <w:next w:val="Normal"/>
+    <w:uiPriority w:val="35"/>
+    <w:unhideWhenUsed/>
+    <w:qFormat/>
+    <w:rsid w:val="00F64863"/>
+    <w:pPr>
+      <w:spacing w:before="0" w:after="200" w:line="240" w:lineRule="auto"/>
+    </w:pPr>
+    <w:rPr>
+      <w:i/>
+      <w:iCs/>
+      <w:color w:val="0E2841" w:themeColor="text2"/>
+      <w:sz w:val="18"/>
+      <w:szCs w:val="18"/>
     </w:rPr>
   </w:style>
 </w:styles>

</xml_diff>